<commit_message>
Implement Google Drive Manager
</commit_message>
<xml_diff>
--- a/src/main/resources/static/Generic Retainer Agreement.docx
+++ b/src/main/resources/static/Generic Retainer Agreement.docx
@@ -90,7 +90,7 @@
           <w:sz w:val="24"/>
           <w:szCs w:val="24"/>
         </w:rPr>
-        <w:t>${CLIENT_NAME}</w:t>
+        <w:t>{CLIENT_NAME}</w:t>
       </w:r>
       <w:r>
         <w:rPr>
@@ -114,7 +114,7 @@
           <w:sz w:val="24"/>
           <w:szCs w:val="24"/>
         </w:rPr>
-        <w:t xml:space="preserve"> ${A_NUMBER}</w:t>
+        <w:t xml:space="preserve"> {A_NUMBER}</w:t>
       </w:r>
       <w:r>
         <w:rPr>
@@ -390,7 +390,15 @@
           <w:sz w:val="24"/>
           <w:szCs w:val="24"/>
         </w:rPr>
-        <w:t xml:space="preserve"> according to the following fee schedule: A legal fee of $</w:t>
+        <w:t xml:space="preserve"> according to the following fee schedule: A legal fee of </w:t>
+      </w:r>
+      <w:r>
+        <w:rPr>
+          <w:rFonts w:eastAsia="Times New Roman"/>
+          <w:sz w:val="24"/>
+          <w:szCs w:val="24"/>
+        </w:rPr>
+        <w:t>$</w:t>
       </w:r>
       <w:r>
         <w:rPr>
@@ -422,7 +430,15 @@
           <w:sz w:val="24"/>
           <w:szCs w:val="24"/>
         </w:rPr>
-        <w:t xml:space="preserve"> is to be paid as follows: $</w:t>
+        <w:t xml:space="preserve"> is to be paid as follows: </w:t>
+      </w:r>
+      <w:r>
+        <w:rPr>
+          <w:rFonts w:eastAsia="Times New Roman"/>
+          <w:sz w:val="24"/>
+          <w:szCs w:val="24"/>
+        </w:rPr>
+        <w:t>$</w:t>
       </w:r>
       <w:r>
         <w:rPr>
@@ -485,14 +501,6 @@
           <w:szCs w:val="24"/>
         </w:rPr>
       </w:pPr>
-      <w:r>
-        <w:rPr>
-          <w:rFonts w:eastAsia="Times New Roman"/>
-          <w:sz w:val="24"/>
-          <w:szCs w:val="24"/>
-        </w:rPr>
-        <w:t>$</w:t>
-      </w:r>
       <w:r>
         <w:rPr>
           <w:rFonts w:eastAsia="Times New Roman"/>
@@ -702,17 +710,6 @@
     </w:p>
     <w:p>
       <w:pPr>
-        <w:sectPr>
-          <w:pgSz w:w="12240" w:h="15840"/>
-          <w:pgMar w:top="878" w:right="1380" w:bottom="1073" w:left="1440" w:header="0" w:footer="0" w:gutter="0"/>
-          <w:cols w:space="720" w:equalWidth="0">
-            <w:col w:w="9420"/>
-          </w:cols>
-        </w:sectPr>
-      </w:pPr>
-    </w:p>
-    <w:p>
-      <w:pPr>
         <w:spacing w:line="218" w:lineRule="exact"/>
         <w:rPr>
           <w:sz w:val="20"/>
@@ -726,18 +723,79 @@
       <w:pPr>
         <w:jc w:val="center"/>
         <w:rPr>
-          <w:sz w:val="20"/>
-          <w:szCs w:val="20"/>
-        </w:rPr>
-      </w:pPr>
-      <w:r>
-        <w:rPr>
           <w:rFonts w:eastAsia="Times New Roman"/>
           <w:b/>
           <w:bCs/>
           <w:sz w:val="24"/>
           <w:szCs w:val="24"/>
         </w:rPr>
+      </w:pPr>
+    </w:p>
+    <w:p>
+      <w:pPr>
+        <w:jc w:val="center"/>
+        <w:rPr>
+          <w:rFonts w:eastAsia="Times New Roman"/>
+          <w:b/>
+          <w:bCs/>
+          <w:sz w:val="24"/>
+          <w:szCs w:val="24"/>
+        </w:rPr>
+      </w:pPr>
+    </w:p>
+    <w:p>
+      <w:pPr>
+        <w:jc w:val="center"/>
+        <w:rPr>
+          <w:rFonts w:eastAsia="Times New Roman"/>
+          <w:b/>
+          <w:bCs/>
+          <w:sz w:val="24"/>
+          <w:szCs w:val="24"/>
+        </w:rPr>
+      </w:pPr>
+    </w:p>
+    <w:p>
+      <w:pPr>
+        <w:jc w:val="center"/>
+        <w:rPr>
+          <w:rFonts w:eastAsia="Times New Roman"/>
+          <w:b/>
+          <w:bCs/>
+          <w:sz w:val="24"/>
+          <w:szCs w:val="24"/>
+        </w:rPr>
+      </w:pPr>
+    </w:p>
+    <w:p>
+      <w:pPr>
+        <w:jc w:val="center"/>
+        <w:rPr>
+          <w:rFonts w:eastAsia="Times New Roman"/>
+          <w:b/>
+          <w:bCs/>
+          <w:sz w:val="24"/>
+          <w:szCs w:val="24"/>
+        </w:rPr>
+      </w:pPr>
+    </w:p>
+    <w:p>
+      <w:pPr>
+        <w:jc w:val="center"/>
+        <w:rPr>
+          <w:sz w:val="20"/>
+          <w:szCs w:val="20"/>
+        </w:rPr>
+      </w:pPr>
+      <w:r>
+        <w:rPr>
+          <w:rFonts w:eastAsia="Times New Roman"/>
+          <w:b/>
+          <w:bCs/>
+          <w:sz w:val="24"/>
+          <w:szCs w:val="24"/>
+        </w:rPr>
+        <w:lastRenderedPageBreak/>
         <w:t>General Provisions</w:t>
       </w:r>
     </w:p>
@@ -959,14 +1017,6 @@
           <w:szCs w:val="20"/>
         </w:rPr>
       </w:pPr>
-      <w:r>
-        <w:rPr>
-          <w:rFonts w:eastAsia="Times New Roman"/>
-          <w:sz w:val="24"/>
-          <w:szCs w:val="24"/>
-        </w:rPr>
-        <w:t>$</w:t>
-      </w:r>
       <w:r>
         <w:rPr>
           <w:rFonts w:eastAsia="Times New Roman"/>
@@ -1100,14 +1150,6 @@
           <w:szCs w:val="20"/>
         </w:rPr>
       </w:pPr>
-      <w:r>
-        <w:rPr>
-          <w:rFonts w:eastAsia="Times New Roman"/>
-          <w:sz w:val="24"/>
-          <w:szCs w:val="24"/>
-        </w:rPr>
-        <w:t>$</w:t>
-      </w:r>
       <w:r>
         <w:rPr>
           <w:rFonts w:eastAsia="Times New Roman"/>

</xml_diff>